<commit_message>
19. Supabase - 75%
</commit_message>
<xml_diff>
--- a/19. Supabase/Notes.docx
+++ b/19. Supabase/Notes.docx
@@ -16,9 +16,11 @@
         <w:pStyle w:val="Title"/>
         <w:jc w:val="center"/>
       </w:pPr>
+      <w:proofErr w:type="spellStart"/>
       <w:r>
         <w:t>Supabase</w:t>
       </w:r>
+      <w:proofErr w:type="spellEnd"/>
     </w:p>
     <w:p/>
     <w:p>
@@ -30,31 +32,52 @@
         </w:numPr>
       </w:pPr>
       <w:r>
-        <w:t>What is Supabse?</w:t>
-      </w:r>
-    </w:p>
-    <w:p>
-      <w:pPr>
-        <w:pStyle w:val="ListParagraph"/>
-        <w:numPr>
-          <w:ilvl w:val="0"/>
-          <w:numId w:val="2"/>
-        </w:numPr>
-      </w:pPr>
-      <w:r>
-        <w:t xml:space="preserve"> A service to create a complete back-end with a Postgres database</w:t>
-      </w:r>
-    </w:p>
-    <w:p>
-      <w:pPr>
-        <w:pStyle w:val="ListParagraph"/>
-        <w:numPr>
-          <w:ilvl w:val="0"/>
-          <w:numId w:val="2"/>
-        </w:numPr>
-      </w:pPr>
-      <w:r>
-        <w:t xml:space="preserve">Supabase will automatically create the </w:t>
+        <w:t xml:space="preserve">What is </w:t>
+      </w:r>
+      <w:proofErr w:type="spellStart"/>
+      <w:r>
+        <w:t>Supabse</w:t>
+      </w:r>
+      <w:proofErr w:type="spellEnd"/>
+      <w:r>
+        <w:t>?</w:t>
+      </w:r>
+    </w:p>
+    <w:p>
+      <w:pPr>
+        <w:pStyle w:val="ListParagraph"/>
+        <w:numPr>
+          <w:ilvl w:val="0"/>
+          <w:numId w:val="2"/>
+        </w:numPr>
+      </w:pPr>
+      <w:r>
+        <w:t xml:space="preserve"> A service to create a complete </w:t>
+      </w:r>
+      <w:proofErr w:type="gramStart"/>
+      <w:r>
+        <w:t>back-end</w:t>
+      </w:r>
+      <w:proofErr w:type="gramEnd"/>
+      <w:r>
+        <w:t xml:space="preserve"> with a Postgres database</w:t>
+      </w:r>
+    </w:p>
+    <w:p>
+      <w:pPr>
+        <w:pStyle w:val="ListParagraph"/>
+        <w:numPr>
+          <w:ilvl w:val="0"/>
+          <w:numId w:val="2"/>
+        </w:numPr>
+      </w:pPr>
+      <w:proofErr w:type="spellStart"/>
+      <w:r>
+        <w:t>Supabase</w:t>
+      </w:r>
+      <w:proofErr w:type="spellEnd"/>
+      <w:r>
+        <w:t xml:space="preserve"> will automatically create the </w:t>
       </w:r>
       <w:r>
         <w:rPr>
@@ -229,8 +252,13 @@
         <w:t xml:space="preserve">GLOBAL REMOTE STATE </w:t>
       </w:r>
       <w:r>
-        <w:t>on Supabse</w:t>
-      </w:r>
+        <w:t xml:space="preserve">on </w:t>
+      </w:r>
+      <w:proofErr w:type="spellStart"/>
+      <w:r>
+        <w:t>Supabse</w:t>
+      </w:r>
+      <w:proofErr w:type="spellEnd"/>
     </w:p>
     <w:p>
       <w:pPr>
@@ -337,8 +365,17 @@
           <w:b/>
           <w:bCs/>
         </w:rPr>
-        <w:t>Table in Supabase</w:t>
-      </w:r>
+        <w:t xml:space="preserve">Table in </w:t>
+      </w:r>
+      <w:proofErr w:type="spellStart"/>
+      <w:r>
+        <w:rPr>
+          <w:b/>
+          <w:bCs/>
+        </w:rPr>
+        <w:t>Supabase</w:t>
+      </w:r>
+      <w:proofErr w:type="spellEnd"/>
     </w:p>
     <w:p/>
     <w:p>
@@ -360,6 +397,7 @@
       <w:r>
         <w:t xml:space="preserve">Is the table that will manage the connection between </w:t>
       </w:r>
+      <w:proofErr w:type="gramStart"/>
       <w:r>
         <w:rPr>
           <w:b/>
@@ -368,7 +406,11 @@
         <w:t xml:space="preserve">GUESTS  </w:t>
       </w:r>
       <w:r>
-        <w:t xml:space="preserve">and </w:t>
+        <w:t>and</w:t>
+      </w:r>
+      <w:proofErr w:type="gramEnd"/>
+      <w:r>
+        <w:t xml:space="preserve"> </w:t>
       </w:r>
       <w:r>
         <w:rPr>
@@ -398,6 +440,7 @@
           <w:numId w:val="2"/>
         </w:numPr>
       </w:pPr>
+      <w:proofErr w:type="spellStart"/>
       <w:r>
         <w:rPr>
           <w:b/>
@@ -405,6 +448,7 @@
         </w:rPr>
         <w:t>guestId</w:t>
       </w:r>
+      <w:proofErr w:type="spellEnd"/>
     </w:p>
     <w:p>
       <w:pPr>
@@ -414,6 +458,7 @@
           <w:numId w:val="2"/>
         </w:numPr>
       </w:pPr>
+      <w:proofErr w:type="spellStart"/>
       <w:r>
         <w:rPr>
           <w:b/>
@@ -421,6 +466,7 @@
         </w:rPr>
         <w:t>cabinId</w:t>
       </w:r>
+      <w:proofErr w:type="spellEnd"/>
     </w:p>
     <w:p>
       <w:pPr>
@@ -515,8 +561,13 @@
           <w:numId w:val="2"/>
         </w:numPr>
       </w:pPr>
-      <w:r>
-        <w:t xml:space="preserve">Supabase offers an API </w:t>
+      <w:proofErr w:type="spellStart"/>
+      <w:r>
+        <w:t>Supabase</w:t>
+      </w:r>
+      <w:proofErr w:type="spellEnd"/>
+      <w:r>
+        <w:t xml:space="preserve"> offers an API </w:t>
       </w:r>
     </w:p>
     <w:p>
@@ -531,13 +582,252 @@
         <w:t>API Docs</w:t>
       </w:r>
     </w:p>
-    <w:p/>
+    <w:p>
+      <w:pPr>
+        <w:pStyle w:val="ListParagraph"/>
+        <w:numPr>
+          <w:ilvl w:val="0"/>
+          <w:numId w:val="2"/>
+        </w:numPr>
+      </w:pPr>
+      <w:r>
+        <w:t>Install</w:t>
+      </w:r>
+    </w:p>
+    <w:p>
+      <w:pPr>
+        <w:pStyle w:val="ListParagraph"/>
+        <w:numPr>
+          <w:ilvl w:val="1"/>
+          <w:numId w:val="2"/>
+        </w:numPr>
+      </w:pPr>
+      <w:proofErr w:type="spellStart"/>
+      <w:r>
+        <w:t>npm</w:t>
+      </w:r>
+      <w:proofErr w:type="spellEnd"/>
+      <w:r>
+        <w:t xml:space="preserve"> install @supabase/supabase-js</w:t>
+      </w:r>
+    </w:p>
+    <w:p>
+      <w:pPr>
+        <w:pStyle w:val="ListParagraph"/>
+        <w:numPr>
+          <w:ilvl w:val="0"/>
+          <w:numId w:val="2"/>
+        </w:numPr>
+      </w:pPr>
+      <w:r>
+        <w:t>Create Client</w:t>
+      </w:r>
+    </w:p>
+    <w:p>
+      <w:pPr>
+        <w:pStyle w:val="ListParagraph"/>
+        <w:numPr>
+          <w:ilvl w:val="1"/>
+          <w:numId w:val="2"/>
+        </w:numPr>
+      </w:pPr>
+      <w:r>
+        <w:t xml:space="preserve">const SUPABASE_KEY = </w:t>
+      </w:r>
+      <w:proofErr w:type="spellStart"/>
+      <w:r>
+        <w:t>SupaBase_</w:t>
+      </w:r>
+      <w:proofErr w:type="gramStart"/>
+      <w:r>
+        <w:t>Key</w:t>
+      </w:r>
+      <w:proofErr w:type="spellEnd"/>
+      <w:r>
+        <w:t>(</w:t>
+      </w:r>
+      <w:proofErr w:type="gramEnd"/>
+      <w:r>
+        <w:t>);</w:t>
+      </w:r>
+    </w:p>
+    <w:p>
+      <w:pPr>
+        <w:pStyle w:val="ListParagraph"/>
+        <w:numPr>
+          <w:ilvl w:val="1"/>
+          <w:numId w:val="2"/>
+        </w:numPr>
+      </w:pPr>
+      <w:r>
+        <w:t xml:space="preserve">const SUPABASE_URL = </w:t>
+      </w:r>
+      <w:proofErr w:type="spellStart"/>
+      <w:r>
+        <w:t>SupaBase_</w:t>
+      </w:r>
+      <w:proofErr w:type="gramStart"/>
+      <w:r>
+        <w:t>Url</w:t>
+      </w:r>
+      <w:proofErr w:type="spellEnd"/>
+      <w:r>
+        <w:t>(</w:t>
+      </w:r>
+      <w:proofErr w:type="gramEnd"/>
+      <w:r>
+        <w:t>);</w:t>
+      </w:r>
+    </w:p>
+    <w:p>
+      <w:pPr>
+        <w:pStyle w:val="ListParagraph"/>
+        <w:numPr>
+          <w:ilvl w:val="1"/>
+          <w:numId w:val="2"/>
+        </w:numPr>
+      </w:pPr>
+      <w:r>
+        <w:t xml:space="preserve">const </w:t>
+      </w:r>
+      <w:proofErr w:type="spellStart"/>
+      <w:r>
+        <w:t>supabase</w:t>
+      </w:r>
+      <w:proofErr w:type="spellEnd"/>
+      <w:r>
+        <w:t xml:space="preserve"> = </w:t>
+      </w:r>
+      <w:proofErr w:type="spellStart"/>
+      <w:proofErr w:type="gramStart"/>
+      <w:r>
+        <w:t>createClient</w:t>
+      </w:r>
+      <w:proofErr w:type="spellEnd"/>
+      <w:r>
+        <w:t>(</w:t>
+      </w:r>
+      <w:proofErr w:type="gramEnd"/>
+      <w:r>
+        <w:t>SUPABASE_URL, SUPABASE_KEY);</w:t>
+      </w:r>
+    </w:p>
+    <w:p>
+      <w:pPr>
+        <w:pStyle w:val="ListParagraph"/>
+        <w:numPr>
+          <w:ilvl w:val="0"/>
+          <w:numId w:val="2"/>
+        </w:numPr>
+      </w:pPr>
+      <w:r>
+        <w:t xml:space="preserve">We </w:t>
+      </w:r>
+      <w:r>
+        <w:t>must</w:t>
+      </w:r>
+      <w:r>
+        <w:t xml:space="preserve"> </w:t>
+      </w:r>
+      <w:r>
+        <w:rPr>
+          <w:b/>
+          <w:bCs/>
+        </w:rPr>
+        <w:t>create POLICIES</w:t>
+      </w:r>
+    </w:p>
     <w:p>
       <w:pPr>
         <w:pStyle w:val="Heading2"/>
       </w:pPr>
       <w:r>
-        <w:t>RLS -  Row level Security</w:t>
+        <w:t>RLS - Row level Security</w:t>
+      </w:r>
+    </w:p>
+    <w:p>
+      <w:pPr>
+        <w:pStyle w:val="ListParagraph"/>
+        <w:numPr>
+          <w:ilvl w:val="0"/>
+          <w:numId w:val="2"/>
+        </w:numPr>
+      </w:pPr>
+      <w:r>
+        <w:t>Prevents everyone who has the KEY to do whatever they want in the DB</w:t>
+      </w:r>
+    </w:p>
+    <w:p>
+      <w:pPr>
+        <w:pStyle w:val="ListParagraph"/>
+        <w:numPr>
+          <w:ilvl w:val="0"/>
+          <w:numId w:val="2"/>
+        </w:numPr>
+      </w:pPr>
+      <w:r>
+        <w:t>To create a new Policy</w:t>
+      </w:r>
+    </w:p>
+    <w:p>
+      <w:pPr>
+        <w:pStyle w:val="ListParagraph"/>
+        <w:numPr>
+          <w:ilvl w:val="1"/>
+          <w:numId w:val="2"/>
+        </w:numPr>
+      </w:pPr>
+      <w:r>
+        <w:t xml:space="preserve">Authentication </w:t>
+      </w:r>
+      <w:r>
+        <w:sym w:font="Wingdings" w:char="F0E0"/>
+      </w:r>
+      <w:r>
+        <w:t xml:space="preserve"> Policies </w:t>
+      </w:r>
+      <w:r>
+        <w:sym w:font="Wingdings" w:char="F0E0"/>
+      </w:r>
+      <w:r>
+        <w:t xml:space="preserve"> New policy</w:t>
+      </w:r>
+    </w:p>
+    <w:p>
+      <w:pPr>
+        <w:pStyle w:val="ListParagraph"/>
+        <w:numPr>
+          <w:ilvl w:val="2"/>
+          <w:numId w:val="2"/>
+        </w:numPr>
+      </w:pPr>
+      <w:r>
+        <w:t>Enable Read access for all users</w:t>
+      </w:r>
+      <w:r>
+        <w:t xml:space="preserve"> </w:t>
+      </w:r>
+      <w:r>
+        <w:t>–</w:t>
+      </w:r>
+      <w:r>
+        <w:t xml:space="preserve"> TEMPLATE</w:t>
+      </w:r>
+    </w:p>
+    <w:p>
+      <w:pPr>
+        <w:pStyle w:val="Heading2"/>
+      </w:pPr>
+      <w:r>
+        <w:t xml:space="preserve">For now, we create Access policies for all users </w:t>
+      </w:r>
+    </w:p>
+    <w:p>
+      <w:pPr>
+        <w:pStyle w:val="Heading2"/>
+      </w:pPr>
+      <w:r>
+        <w:t>Will update these later only for logged in users</w:t>
       </w:r>
     </w:p>
     <w:sectPr>

</xml_diff>

<commit_message>
19. Supabase - 100%
</commit_message>
<xml_diff>
--- a/19. Supabase/Notes.docx
+++ b/19. Supabase/Notes.docx
@@ -828,6 +828,141 @@
       </w:pPr>
       <w:r>
         <w:t>Will update these later only for logged in users</w:t>
+      </w:r>
+    </w:p>
+    <w:p/>
+    <w:p>
+      <w:pPr>
+        <w:pStyle w:val="Heading1"/>
+      </w:pPr>
+      <w:r>
+        <w:t>Storage Bucket</w:t>
+      </w:r>
+      <w:r>
+        <w:t>s</w:t>
+      </w:r>
+    </w:p>
+    <w:p>
+      <w:pPr>
+        <w:pStyle w:val="ListParagraph"/>
+        <w:numPr>
+          <w:ilvl w:val="0"/>
+          <w:numId w:val="2"/>
+        </w:numPr>
+      </w:pPr>
+      <w:r>
+        <w:t xml:space="preserve">We can use the </w:t>
+      </w:r>
+      <w:r>
+        <w:rPr>
+          <w:b/>
+          <w:bCs/>
+        </w:rPr>
+        <w:t>Storage Buckets</w:t>
+      </w:r>
+      <w:r>
+        <w:t xml:space="preserve"> to upload large files into </w:t>
+      </w:r>
+      <w:proofErr w:type="spellStart"/>
+      <w:r>
+        <w:t>Supabase</w:t>
+      </w:r>
+      <w:proofErr w:type="spellEnd"/>
+    </w:p>
+    <w:p>
+      <w:pPr>
+        <w:pStyle w:val="Heading3"/>
+      </w:pPr>
+      <w:r>
+        <w:t>Setup</w:t>
+      </w:r>
+    </w:p>
+    <w:p>
+      <w:pPr>
+        <w:pStyle w:val="ListParagraph"/>
+        <w:numPr>
+          <w:ilvl w:val="0"/>
+          <w:numId w:val="2"/>
+        </w:numPr>
+      </w:pPr>
+      <w:r>
+        <w:t xml:space="preserve">Storage </w:t>
+      </w:r>
+      <w:r>
+        <w:sym w:font="Wingdings" w:char="F0E0"/>
+      </w:r>
+      <w:r>
+        <w:t xml:space="preserve"> New Bucket </w:t>
+      </w:r>
+    </w:p>
+    <w:p>
+      <w:pPr>
+        <w:pStyle w:val="ListParagraph"/>
+        <w:numPr>
+          <w:ilvl w:val="0"/>
+          <w:numId w:val="2"/>
+        </w:numPr>
+      </w:pPr>
+      <w:r>
+        <w:t>Drag and Drop</w:t>
+      </w:r>
+    </w:p>
+    <w:p>
+      <w:pPr>
+        <w:pStyle w:val="ListParagraph"/>
+        <w:numPr>
+          <w:ilvl w:val="0"/>
+          <w:numId w:val="2"/>
+        </w:numPr>
+      </w:pPr>
+      <w:r>
+        <w:t xml:space="preserve">After upload </w:t>
+      </w:r>
+      <w:r>
+        <w:sym w:font="Wingdings" w:char="F0E0"/>
+      </w:r>
+      <w:r>
+        <w:t xml:space="preserve"> Click on image </w:t>
+      </w:r>
+      <w:r>
+        <w:sym w:font="Wingdings" w:char="F0E0"/>
+      </w:r>
+      <w:r>
+        <w:t xml:space="preserve"> Get URL</w:t>
+      </w:r>
+    </w:p>
+    <w:p>
+      <w:pPr>
+        <w:pStyle w:val="ListParagraph"/>
+        <w:numPr>
+          <w:ilvl w:val="1"/>
+          <w:numId w:val="2"/>
+        </w:numPr>
+      </w:pPr>
+      <w:r>
+        <w:t>We can use the URL to render images in our app</w:t>
+      </w:r>
+    </w:p>
+    <w:p>
+      <w:pPr>
+        <w:pStyle w:val="ListParagraph"/>
+        <w:numPr>
+          <w:ilvl w:val="0"/>
+          <w:numId w:val="2"/>
+        </w:numPr>
+      </w:pPr>
+      <w:r>
+        <w:t xml:space="preserve">Update the </w:t>
+      </w:r>
+      <w:r>
+        <w:rPr>
+          <w:b/>
+          <w:bCs/>
+        </w:rPr>
+        <w:t>Cabins Table</w:t>
+      </w:r>
+      <w:r>
+        <w:t xml:space="preserve"> with the URL</w:t>
       </w:r>
     </w:p>
     <w:sectPr>

</xml_diff>